<commit_message>
update ref for *.mlx in exer-15
</commit_message>
<xml_diff>
--- a/EXERCISES/SiSy_exer0_presisymath/SiSy_exer0_presisymath.docx
+++ b/EXERCISES/SiSy_exer0_presisymath/SiSy_exer0_presisymath.docx
@@ -1,6 +1,6 @@
 
 <file path=word/document.xml><?xml version="1.0" encoding="utf-8"?>
-<w:document xmlns:wpc="http://schemas.microsoft.com/office/word/2010/wordprocessingCanvas" xmlns:cx="http://schemas.microsoft.com/office/drawing/2014/chartex" xmlns:cx1="http://schemas.microsoft.com/office/drawing/2015/9/8/chartex" xmlns:mc="http://schemas.openxmlformats.org/markup-compatibility/2006" xmlns:o="urn:schemas-microsoft-com:office:office" xmlns:r="http://schemas.openxmlformats.org/officeDocument/2006/relationships" xmlns:m="http://schemas.openxmlformats.org/officeDocument/2006/math" xmlns:v="urn:schemas-microsoft-com:vml" xmlns:wp14="http://schemas.microsoft.com/office/word/2010/wordprocessingDrawing" xmlns:wp="http://schemas.openxmlformats.org/drawingml/2006/wordprocessingDrawing" xmlns:w10="urn:schemas-microsoft-com:office:word" xmlns:w="http://schemas.openxmlformats.org/wordprocessingml/2006/main" xmlns:w14="http://schemas.microsoft.com/office/word/2010/wordml" xmlns:w15="http://schemas.microsoft.com/office/word/2012/wordml" xmlns:w16se="http://schemas.microsoft.com/office/word/2015/wordml/symex" xmlns:wpg="http://schemas.microsoft.com/office/word/2010/wordprocessingGroup" xmlns:wpi="http://schemas.microsoft.com/office/word/2010/wordprocessingInk" xmlns:wne="http://schemas.microsoft.com/office/word/2006/wordml" xmlns:wps="http://schemas.microsoft.com/office/word/2010/wordprocessingShape" mc:Ignorable="w14 w15 w16se wp14">
+<w:document xmlns:wpc="http://schemas.microsoft.com/office/word/2010/wordprocessingCanvas" xmlns:cx="http://schemas.microsoft.com/office/drawing/2014/chartex" xmlns:cx1="http://schemas.microsoft.com/office/drawing/2015/9/8/chartex" xmlns:cx2="http://schemas.microsoft.com/office/drawing/2015/10/21/chartex" xmlns:cx3="http://schemas.microsoft.com/office/drawing/2016/5/9/chartex" xmlns:cx4="http://schemas.microsoft.com/office/drawing/2016/5/10/chartex" xmlns:cx5="http://schemas.microsoft.com/office/drawing/2016/5/11/chartex" xmlns:cx6="http://schemas.microsoft.com/office/drawing/2016/5/12/chartex" xmlns:cx7="http://schemas.microsoft.com/office/drawing/2016/5/13/chartex" xmlns:cx8="http://schemas.microsoft.com/office/drawing/2016/5/14/chartex" xmlns:mc="http://schemas.openxmlformats.org/markup-compatibility/2006" xmlns:aink="http://schemas.microsoft.com/office/drawing/2016/ink" xmlns:am3d="http://schemas.microsoft.com/office/drawing/2017/model3d" xmlns:o="urn:schemas-microsoft-com:office:office" xmlns:r="http://schemas.openxmlformats.org/officeDocument/2006/relationships" xmlns:m="http://schemas.openxmlformats.org/officeDocument/2006/math" xmlns:v="urn:schemas-microsoft-com:vml" xmlns:wp14="http://schemas.microsoft.com/office/word/2010/wordprocessingDrawing" xmlns:wp="http://schemas.openxmlformats.org/drawingml/2006/wordprocessingDrawing" xmlns:w10="urn:schemas-microsoft-com:office:word" xmlns:w="http://schemas.openxmlformats.org/wordprocessingml/2006/main" xmlns:w14="http://schemas.microsoft.com/office/word/2010/wordml" xmlns:w15="http://schemas.microsoft.com/office/word/2012/wordml" xmlns:w16cid="http://schemas.microsoft.com/office/word/2016/wordml/cid" xmlns:w16se="http://schemas.microsoft.com/office/word/2015/wordml/symex" xmlns:wpg="http://schemas.microsoft.com/office/word/2010/wordprocessingGroup" xmlns:wpi="http://schemas.microsoft.com/office/word/2010/wordprocessingInk" xmlns:wne="http://schemas.microsoft.com/office/word/2006/wordml" xmlns:wps="http://schemas.microsoft.com/office/word/2010/wordprocessingShape" mc:Ignorable="w14 w15 w16se w16cid wp14">
   <w:body>
     <w:p>
       <w:pPr>
@@ -139,7 +139,6 @@
         </w:rPr>
         <w:t>Pre-</w:t>
       </w:r>
-      <w:proofErr w:type="spellStart"/>
       <w:r>
         <w:rPr>
           <w:rFonts w:cs="Arial"/>
@@ -150,7 +149,6 @@
         </w:rPr>
         <w:t>SiSy</w:t>
       </w:r>
-      <w:proofErr w:type="spellEnd"/>
       <w:r>
         <w:rPr>
           <w:rFonts w:cs="Arial"/>
@@ -211,8 +209,6 @@
         </w:rPr>
         <w:t>Matlab as a Calculator</w:t>
       </w:r>
-      <w:bookmarkStart w:id="0" w:name="_GoBack"/>
-      <w:bookmarkEnd w:id="0"/>
     </w:p>
     <w:p>
       <w:pPr>
@@ -256,34 +252,15 @@
           <w:u w:val="single"/>
           <w:lang w:val="en-GB"/>
         </w:rPr>
-        <w:t>Thema-</w:t>
-      </w:r>
-      <w:proofErr w:type="gramStart"/>
+        <w:t>Thema-1</w:t>
+      </w:r>
       <w:r>
         <w:rPr>
           <w:rFonts w:cs="Arial"/>
           <w:b/>
-          <w:u w:val="single"/>
-          <w:lang w:val="en-GB"/>
-        </w:rPr>
-        <w:t>1</w:t>
-      </w:r>
-      <w:r>
-        <w:rPr>
-          <w:rFonts w:cs="Arial"/>
-          <w:b/>
-          <w:lang w:val="en-GB"/>
-        </w:rPr>
-        <w:t xml:space="preserve"> :</w:t>
-      </w:r>
-      <w:proofErr w:type="gramEnd"/>
-      <w:r>
-        <w:rPr>
-          <w:rFonts w:cs="Arial"/>
-          <w:b/>
-          <w:lang w:val="en-GB"/>
-        </w:rPr>
-        <w:t xml:space="preserve"> </w:t>
+          <w:lang w:val="en-GB"/>
+        </w:rPr>
+        <w:t xml:space="preserve"> : </w:t>
       </w:r>
       <w:r>
         <w:rPr>
@@ -334,23 +311,7 @@
           <w:rFonts w:cs="Arial"/>
           <w:lang w:val="en-GB"/>
         </w:rPr>
-        <w:t>compound fraction (“</w:t>
-      </w:r>
-      <w:proofErr w:type="spellStart"/>
-      <w:r>
-        <w:rPr>
-          <w:rFonts w:cs="Arial"/>
-          <w:lang w:val="en-GB"/>
-        </w:rPr>
-        <w:t>Doppelbruch</w:t>
-      </w:r>
-      <w:proofErr w:type="spellEnd"/>
-      <w:r>
-        <w:rPr>
-          <w:rFonts w:cs="Arial"/>
-          <w:lang w:val="en-GB"/>
-        </w:rPr>
-        <w:t>”)</w:t>
+        <w:t>compound fraction (“Doppelbruch”)</w:t>
       </w:r>
       <w:r>
         <w:rPr>
@@ -424,10 +385,10 @@
             <v:path o:extrusionok="f" gradientshapeok="t" o:connecttype="rect"/>
             <o:lock v:ext="edit" aspectratio="t"/>
           </v:shapetype>
-          <v:shape id="_x0000_i1025" type="#_x0000_t75" style="width:90.1pt;height:50.45pt" o:ole="">
+          <v:shape id="_x0000_i1025" type="#_x0000_t75" style="width:90pt;height:50.4pt" o:ole="">
             <v:imagedata r:id="rId8" o:title=""/>
           </v:shape>
-          <o:OLEObject Type="Embed" ProgID="Equation.3" ShapeID="_x0000_i1025" DrawAspect="Content" ObjectID="_1629873535" r:id="rId9"/>
+          <o:OLEObject Type="Embed" ProgID="Equation.3" ShapeID="_x0000_i1025" DrawAspect="Content" ObjectID="_1661712032" r:id="rId9"/>
         </w:object>
       </w:r>
     </w:p>
@@ -531,10 +492,10 @@
           <w:position w:val="-46"/>
         </w:rPr>
         <w:object w:dxaOrig="3140" w:dyaOrig="1060">
-          <v:shape id="_x0000_i1026" type="#_x0000_t75" style="width:155.95pt;height:53.15pt" o:ole="">
+          <v:shape id="_x0000_i1026" type="#_x0000_t75" style="width:156pt;height:53.1pt" o:ole="">
             <v:imagedata r:id="rId10" o:title=""/>
           </v:shape>
-          <o:OLEObject Type="Embed" ProgID="Equation.3" ShapeID="_x0000_i1026" DrawAspect="Content" ObjectID="_1629873536" r:id="rId11"/>
+          <o:OLEObject Type="Embed" ProgID="Equation.3" ShapeID="_x0000_i1026" DrawAspect="Content" ObjectID="_1661712033" r:id="rId11"/>
         </w:object>
       </w:r>
     </w:p>
@@ -697,7 +658,6 @@
         </w:rPr>
         <w:t xml:space="preserve">Use the function </w:t>
       </w:r>
-      <w:proofErr w:type="spellStart"/>
       <w:r>
         <w:rPr>
           <w:rFonts w:cs="Arial"/>
@@ -706,7 +666,6 @@
         </w:rPr>
         <w:t>logspace</w:t>
       </w:r>
-      <w:proofErr w:type="spellEnd"/>
       <w:r>
         <w:rPr>
           <w:rFonts w:cs="Arial"/>
@@ -792,7 +751,6 @@
         </w:rPr>
         <w:t>Thema-</w:t>
       </w:r>
-      <w:proofErr w:type="gramStart"/>
       <w:r>
         <w:rPr>
           <w:rFonts w:cs="Arial"/>
@@ -808,16 +766,7 @@
           <w:b/>
           <w:lang w:val="en-GB"/>
         </w:rPr>
-        <w:t xml:space="preserve"> :</w:t>
-      </w:r>
-      <w:proofErr w:type="gramEnd"/>
-      <w:r>
-        <w:rPr>
-          <w:rFonts w:cs="Arial"/>
-          <w:b/>
-          <w:lang w:val="en-GB"/>
-        </w:rPr>
-        <w:t xml:space="preserve"> Complex Numbers</w:t>
+        <w:t xml:space="preserve"> : Complex Numbers</w:t>
       </w:r>
       <w:r>
         <w:rPr>
@@ -914,10 +863,10 @@
           <w:position w:val="-118"/>
         </w:rPr>
         <w:object w:dxaOrig="2620" w:dyaOrig="2520">
-          <v:shape id="_x0000_i1027" type="#_x0000_t75" style="width:132.05pt;height:125.9pt" o:ole="">
+          <v:shape id="_x0000_i1027" type="#_x0000_t75" style="width:132pt;height:126pt" o:ole="">
             <v:imagedata r:id="rId12" o:title=""/>
           </v:shape>
-          <o:OLEObject Type="Embed" ProgID="Equation.3" ShapeID="_x0000_i1027" DrawAspect="Content" ObjectID="_1629873537" r:id="rId13"/>
+          <o:OLEObject Type="Embed" ProgID="Equation.3" ShapeID="_x0000_i1027" DrawAspect="Content" ObjectID="_1661712034" r:id="rId13"/>
         </w:object>
       </w:r>
     </w:p>
@@ -1051,10 +1000,10 @@
           <w:position w:val="-84"/>
         </w:rPr>
         <w:object w:dxaOrig="1340" w:dyaOrig="1800">
-          <v:shape id="_x0000_i1028" type="#_x0000_t75" style="width:66.6pt;height:90.1pt" o:ole="">
+          <v:shape id="_x0000_i1028" type="#_x0000_t75" style="width:66.6pt;height:90pt" o:ole="">
             <v:imagedata r:id="rId14" o:title=""/>
           </v:shape>
-          <o:OLEObject Type="Embed" ProgID="Equation.3" ShapeID="_x0000_i1028" DrawAspect="Content" ObjectID="_1629873538" r:id="rId15"/>
+          <o:OLEObject Type="Embed" ProgID="Equation.3" ShapeID="_x0000_i1028" DrawAspect="Content" ObjectID="_1661712035" r:id="rId15"/>
         </w:object>
       </w:r>
     </w:p>
@@ -1190,23 +1139,7 @@
           <w:rFonts w:cs="Arial"/>
           <w:lang w:val="en-GB"/>
         </w:rPr>
-        <w:t xml:space="preserve"> a spiral with four windings (</w:t>
-      </w:r>
-      <w:proofErr w:type="spellStart"/>
-      <w:r>
-        <w:rPr>
-          <w:rFonts w:cs="Arial"/>
-          <w:lang w:val="en-GB"/>
-        </w:rPr>
-        <w:t>Spiralwicklung</w:t>
-      </w:r>
-      <w:proofErr w:type="spellEnd"/>
-      <w:r>
-        <w:rPr>
-          <w:rFonts w:cs="Arial"/>
-          <w:lang w:val="en-GB"/>
-        </w:rPr>
-        <w:t xml:space="preserve">). </w:t>
+        <w:t xml:space="preserve"> a spiral with four windings (Spiralwicklung). </w:t>
       </w:r>
     </w:p>
     <w:p>
@@ -1421,10 +1354,10 @@
           <w:position w:val="-134"/>
         </w:rPr>
         <w:object w:dxaOrig="1400" w:dyaOrig="2780">
-          <v:shape id="_x0000_i1029" type="#_x0000_t75" style="width:70.45pt;height:138.6pt" o:ole="">
+          <v:shape id="_x0000_i1029" type="#_x0000_t75" style="width:70.5pt;height:138.6pt" o:ole="">
             <v:imagedata r:id="rId16" o:title=""/>
           </v:shape>
-          <o:OLEObject Type="Embed" ProgID="Equation.3" ShapeID="_x0000_i1029" DrawAspect="Content" ObjectID="_1629873539" r:id="rId17"/>
+          <o:OLEObject Type="Embed" ProgID="Equation.3" ShapeID="_x0000_i1029" DrawAspect="Content" ObjectID="_1661712036" r:id="rId17"/>
         </w:object>
       </w:r>
     </w:p>
@@ -1493,10 +1426,10 @@
           <w:position w:val="-10"/>
         </w:rPr>
         <w:object w:dxaOrig="1440" w:dyaOrig="340">
-          <v:shape id="_x0000_i1030" type="#_x0000_t75" style="width:1in;height:16.55pt" o:ole="">
+          <v:shape id="_x0000_i1030" type="#_x0000_t75" style="width:1in;height:16.5pt" o:ole="">
             <v:imagedata r:id="rId18" o:title=""/>
           </v:shape>
-          <o:OLEObject Type="Embed" ProgID="Equation.3" ShapeID="_x0000_i1030" DrawAspect="Content" ObjectID="_1629873540" r:id="rId19"/>
+          <o:OLEObject Type="Embed" ProgID="Equation.3" ShapeID="_x0000_i1030" DrawAspect="Content" ObjectID="_1661712037" r:id="rId19"/>
         </w:object>
       </w:r>
       <w:r>
@@ -1536,10 +1469,10 @@
           <w:position w:val="-14"/>
         </w:rPr>
         <w:object w:dxaOrig="2320" w:dyaOrig="420">
-          <v:shape id="_x0000_i1031" type="#_x0000_t75" style="width:116.3pt;height:20.4pt" o:ole="">
+          <v:shape id="_x0000_i1031" type="#_x0000_t75" style="width:116.4pt;height:20.4pt" o:ole="">
             <v:imagedata r:id="rId20" o:title=""/>
           </v:shape>
-          <o:OLEObject Type="Embed" ProgID="Equation.3" ShapeID="_x0000_i1031" DrawAspect="Content" ObjectID="_1629873541" r:id="rId21"/>
+          <o:OLEObject Type="Embed" ProgID="Equation.3" ShapeID="_x0000_i1031" DrawAspect="Content" ObjectID="_1661712038" r:id="rId21"/>
         </w:object>
       </w:r>
     </w:p>
@@ -1585,10 +1518,10 @@
           <w:position w:val="-14"/>
         </w:rPr>
         <w:object w:dxaOrig="2740" w:dyaOrig="400">
-          <v:shape id="_x0000_i1032" type="#_x0000_t75" style="width:137.45pt;height:19.65pt" o:ole="">
+          <v:shape id="_x0000_i1032" type="#_x0000_t75" style="width:137.4pt;height:19.8pt" o:ole="">
             <v:imagedata r:id="rId22" o:title=""/>
           </v:shape>
-          <o:OLEObject Type="Embed" ProgID="Equation.3" ShapeID="_x0000_i1032" DrawAspect="Content" ObjectID="_1629873542" r:id="rId23"/>
+          <o:OLEObject Type="Embed" ProgID="Equation.3" ShapeID="_x0000_i1032" DrawAspect="Content" ObjectID="_1661712039" r:id="rId23"/>
         </w:object>
       </w:r>
     </w:p>
@@ -1657,10 +1590,10 @@
           <w:position w:val="-28"/>
         </w:rPr>
         <w:object w:dxaOrig="1480" w:dyaOrig="660">
-          <v:shape id="_x0000_i1033" type="#_x0000_t75" style="width:73.55pt;height:33.9pt" o:ole="">
+          <v:shape id="_x0000_i1033" type="#_x0000_t75" style="width:73.5pt;height:33.9pt" o:ole="">
             <v:imagedata r:id="rId24" o:title=""/>
           </v:shape>
-          <o:OLEObject Type="Embed" ProgID="Equation.3" ShapeID="_x0000_i1033" DrawAspect="Content" ObjectID="_1629873543" r:id="rId25"/>
+          <o:OLEObject Type="Embed" ProgID="Equation.3" ShapeID="_x0000_i1033" DrawAspect="Content" ObjectID="_1661712040" r:id="rId25"/>
         </w:object>
       </w:r>
       <w:r>
@@ -1700,10 +1633,10 @@
           <w:position w:val="-14"/>
         </w:rPr>
         <w:object w:dxaOrig="2140" w:dyaOrig="400">
-          <v:shape id="_x0000_i1034" type="#_x0000_t75" style="width:106.65pt;height:19.65pt" o:ole="">
+          <v:shape id="_x0000_i1034" type="#_x0000_t75" style="width:106.8pt;height:19.8pt" o:ole="">
             <v:imagedata r:id="rId26" o:title=""/>
           </v:shape>
-          <o:OLEObject Type="Embed" ProgID="Equation.3" ShapeID="_x0000_i1034" DrawAspect="Content" ObjectID="_1629873544" r:id="rId27"/>
+          <o:OLEObject Type="Embed" ProgID="Equation.3" ShapeID="_x0000_i1034" DrawAspect="Content" ObjectID="_1661712041" r:id="rId27"/>
         </w:object>
       </w:r>
     </w:p>
@@ -1749,10 +1682,10 @@
           <w:position w:val="-14"/>
         </w:rPr>
         <w:object w:dxaOrig="2400" w:dyaOrig="400">
-          <v:shape id="_x0000_i1035" type="#_x0000_t75" style="width:120.15pt;height:19.65pt" o:ole="">
+          <v:shape id="_x0000_i1035" type="#_x0000_t75" style="width:120pt;height:19.8pt" o:ole="">
             <v:imagedata r:id="rId28" o:title=""/>
           </v:shape>
-          <o:OLEObject Type="Embed" ProgID="Equation.3" ShapeID="_x0000_i1035" DrawAspect="Content" ObjectID="_1629873545" r:id="rId29"/>
+          <o:OLEObject Type="Embed" ProgID="Equation.3" ShapeID="_x0000_i1035" DrawAspect="Content" ObjectID="_1661712042" r:id="rId29"/>
         </w:object>
       </w:r>
     </w:p>
@@ -1779,21 +1712,12 @@
           <w:lang w:val="en-GB"/>
         </w:rPr>
       </w:pPr>
-      <w:proofErr w:type="gramStart"/>
-      <w:r>
-        <w:rPr>
-          <w:rFonts w:cs="Arial"/>
-          <w:lang w:val="en-GB"/>
-        </w:rPr>
-        <w:t>First</w:t>
-      </w:r>
-      <w:proofErr w:type="gramEnd"/>
-      <w:r>
-        <w:rPr>
-          <w:rFonts w:cs="Arial"/>
-          <w:lang w:val="en-GB"/>
-        </w:rPr>
-        <w:t xml:space="preserve"> calculate the exercises 6, 7 and 8 on paper, and then verify your</w:t>
+      <w:r>
+        <w:rPr>
+          <w:rFonts w:cs="Arial"/>
+          <w:lang w:val="en-GB"/>
+        </w:rPr>
+        <w:t>First calculate the exercises 6, 7 and 8 on paper, and then verify your</w:t>
       </w:r>
       <w:r>
         <w:rPr>
@@ -1970,10 +1894,10 @@
           <w:position w:val="-12"/>
         </w:rPr>
         <w:object w:dxaOrig="2740" w:dyaOrig="360">
-          <v:shape id="_x0000_i1036" type="#_x0000_t75" style="width:137.45pt;height:18.1pt" o:ole="">
+          <v:shape id="_x0000_i1036" type="#_x0000_t75" style="width:137.4pt;height:18pt" o:ole="">
             <v:imagedata r:id="rId30" o:title=""/>
           </v:shape>
-          <o:OLEObject Type="Embed" ProgID="Equation.3" ShapeID="_x0000_i1036" DrawAspect="Content" ObjectID="_1629873546" r:id="rId31"/>
+          <o:OLEObject Type="Embed" ProgID="Equation.3" ShapeID="_x0000_i1036" DrawAspect="Content" ObjectID="_1661712043" r:id="rId31"/>
         </w:object>
       </w:r>
       <w:r>
@@ -1987,20 +1911,7 @@
           <w:rFonts w:cs="Arial"/>
         </w:rPr>
         <w:tab/>
-      </w:r>
-      <w:proofErr w:type="spellStart"/>
-      <w:r>
-        <w:rPr>
-          <w:rFonts w:cs="Arial"/>
-        </w:rPr>
-        <w:t>with</w:t>
-      </w:r>
-      <w:proofErr w:type="spellEnd"/>
-      <w:r>
-        <w:rPr>
-          <w:rFonts w:cs="Arial"/>
-        </w:rPr>
-        <w:t xml:space="preserve"> </w:t>
+        <w:t xml:space="preserve">with </w:t>
       </w:r>
       <w:r>
         <w:rPr>
@@ -2014,10 +1925,10 @@
           <w:position w:val="-50"/>
         </w:rPr>
         <w:object w:dxaOrig="1140" w:dyaOrig="1120">
-          <v:shape id="_x0000_i1037" type="#_x0000_t75" style="width:57pt;height:56.2pt" o:ole="">
+          <v:shape id="_x0000_i1037" type="#_x0000_t75" style="width:57pt;height:56.1pt" o:ole="">
             <v:imagedata r:id="rId32" o:title=""/>
           </v:shape>
-          <o:OLEObject Type="Embed" ProgID="Equation.3" ShapeID="_x0000_i1037" DrawAspect="Content" ObjectID="_1629873547" r:id="rId33"/>
+          <o:OLEObject Type="Embed" ProgID="Equation.3" ShapeID="_x0000_i1037" DrawAspect="Content" ObjectID="_1661712044" r:id="rId33"/>
         </w:object>
       </w:r>
     </w:p>
@@ -2126,10 +2037,10 @@
           <w:position w:val="-24"/>
         </w:rPr>
         <w:object w:dxaOrig="840" w:dyaOrig="620">
-          <v:shape id="_x0000_i1038" type="#_x0000_t75" style="width:42.75pt;height:30.8pt" o:ole="">
+          <v:shape id="_x0000_i1038" type="#_x0000_t75" style="width:42.9pt;height:30.9pt" o:ole="">
             <v:imagedata r:id="rId34" o:title=""/>
           </v:shape>
-          <o:OLEObject Type="Embed" ProgID="Equation.3" ShapeID="_x0000_i1038" DrawAspect="Content" ObjectID="_1629873548" r:id="rId35"/>
+          <o:OLEObject Type="Embed" ProgID="Equation.3" ShapeID="_x0000_i1038" DrawAspect="Content" ObjectID="_1661712045" r:id="rId35"/>
         </w:object>
       </w:r>
     </w:p>
@@ -2175,10 +2086,10 @@
           <w:position w:val="-24"/>
         </w:rPr>
         <w:object w:dxaOrig="840" w:dyaOrig="620">
-          <v:shape id="_x0000_i1039" type="#_x0000_t75" style="width:42.75pt;height:30.8pt" o:ole="">
+          <v:shape id="_x0000_i1039" type="#_x0000_t75" style="width:42.9pt;height:30.9pt" o:ole="">
             <v:imagedata r:id="rId36" o:title=""/>
           </v:shape>
-          <o:OLEObject Type="Embed" ProgID="Equation.3" ShapeID="_x0000_i1039" DrawAspect="Content" ObjectID="_1629873549" r:id="rId37"/>
+          <o:OLEObject Type="Embed" ProgID="Equation.3" ShapeID="_x0000_i1039" DrawAspect="Content" ObjectID="_1661712046" r:id="rId37"/>
         </w:object>
       </w:r>
     </w:p>
@@ -2203,23 +2114,7 @@
           <w:rFonts w:cs="Arial"/>
           <w:lang w:val="en-GB"/>
         </w:rPr>
-        <w:t xml:space="preserve">Define your time vector so that you have 20 points per period of the sinus function </w:t>
-      </w:r>
-      <w:proofErr w:type="gramStart"/>
-      <w:r>
-        <w:rPr>
-          <w:rFonts w:cs="Arial"/>
-          <w:lang w:val="en-GB"/>
-        </w:rPr>
-        <w:t>x(</w:t>
-      </w:r>
-      <w:proofErr w:type="gramEnd"/>
-      <w:r>
-        <w:rPr>
-          <w:rFonts w:cs="Arial"/>
-          <w:lang w:val="en-GB"/>
-        </w:rPr>
-        <w:t xml:space="preserve">t). </w:t>
+        <w:t xml:space="preserve">Define your time vector so that you have 20 points per period of the sinus function x(t). </w:t>
       </w:r>
     </w:p>
     <w:p>
@@ -2272,7 +2167,6 @@
         </w:rPr>
         <w:t>Thema-</w:t>
       </w:r>
-      <w:proofErr w:type="gramStart"/>
       <w:r>
         <w:rPr>
           <w:rFonts w:cs="Arial"/>
@@ -2288,16 +2182,7 @@
           <w:b/>
           <w:lang w:val="en-GB"/>
         </w:rPr>
-        <w:t xml:space="preserve"> :</w:t>
-      </w:r>
-      <w:proofErr w:type="gramEnd"/>
-      <w:r>
-        <w:rPr>
-          <w:rFonts w:cs="Arial"/>
-          <w:b/>
-          <w:lang w:val="en-GB"/>
-        </w:rPr>
-        <w:t xml:space="preserve"> </w:t>
+        <w:t xml:space="preserve"> : </w:t>
       </w:r>
       <w:r>
         <w:rPr>
@@ -2386,10 +2271,10 @@
           <w:position w:val="-28"/>
         </w:rPr>
         <w:object w:dxaOrig="3260" w:dyaOrig="680">
-          <v:shape id="_x0000_i1040" type="#_x0000_t75" style="width:162.85pt;height:34.65pt" o:ole="">
+          <v:shape id="_x0000_i1040" type="#_x0000_t75" style="width:162.9pt;height:34.5pt" o:ole="">
             <v:imagedata r:id="rId38" o:title=""/>
           </v:shape>
-          <o:OLEObject Type="Embed" ProgID="Equation.3" ShapeID="_x0000_i1040" DrawAspect="Content" ObjectID="_1629873550" r:id="rId39"/>
+          <o:OLEObject Type="Embed" ProgID="Equation.3" ShapeID="_x0000_i1040" DrawAspect="Content" ObjectID="_1661712047" r:id="rId39"/>
         </w:object>
       </w:r>
       <w:r>
@@ -2427,7 +2312,6 @@
           <w:lang w:val="en-GB"/>
         </w:rPr>
       </w:pPr>
-      <w:proofErr w:type="gramStart"/>
       <w:r>
         <w:rPr>
           <w:rFonts w:cs="Arial"/>
@@ -2435,17 +2319,16 @@
         </w:rPr>
         <w:t>with</w:t>
       </w:r>
-      <w:proofErr w:type="gramEnd"/>
       <w:r>
         <w:rPr>
           <w:rFonts w:cs="Arial"/>
           <w:position w:val="-12"/>
         </w:rPr>
         <w:object w:dxaOrig="1020" w:dyaOrig="360">
-          <v:shape id="_x0000_i1041" type="#_x0000_t75" style="width:51.6pt;height:18.1pt" o:ole="">
+          <v:shape id="_x0000_i1041" type="#_x0000_t75" style="width:51.6pt;height:18pt" o:ole="">
             <v:imagedata r:id="rId40" o:title=""/>
           </v:shape>
-          <o:OLEObject Type="Embed" ProgID="Equation.3" ShapeID="_x0000_i1041" DrawAspect="Content" ObjectID="_1629873551" r:id="rId41"/>
+          <o:OLEObject Type="Embed" ProgID="Equation.3" ShapeID="_x0000_i1041" DrawAspect="Content" ObjectID="_1661712048" r:id="rId41"/>
         </w:object>
       </w:r>
     </w:p>
@@ -2579,7 +2462,6 @@
                 <w:lang w:val="en-GB"/>
               </w:rPr>
             </w:pPr>
-            <w:proofErr w:type="spellStart"/>
             <w:r>
               <w:rPr>
                 <w:rFonts w:cs="Arial"/>
@@ -2595,7 +2477,6 @@
               </w:rPr>
               <w:t>n</w:t>
             </w:r>
-            <w:proofErr w:type="spellEnd"/>
           </w:p>
         </w:tc>
       </w:tr>
@@ -3018,10 +2899,10 @@
           <w:position w:val="-52"/>
         </w:rPr>
         <w:object w:dxaOrig="1980" w:dyaOrig="1160">
-          <v:shape id="_x0000_i1042" type="#_x0000_t75" style="width:98.95pt;height:57.75pt" o:ole="">
+          <v:shape id="_x0000_i1042" type="#_x0000_t75" style="width:99pt;height:57.9pt" o:ole="">
             <v:imagedata r:id="rId42" o:title=""/>
           </v:shape>
-          <o:OLEObject Type="Embed" ProgID="Equation.3" ShapeID="_x0000_i1042" DrawAspect="Content" ObjectID="_1629873552" r:id="rId43"/>
+          <o:OLEObject Type="Embed" ProgID="Equation.3" ShapeID="_x0000_i1042" DrawAspect="Content" ObjectID="_1661712049" r:id="rId43"/>
         </w:object>
       </w:r>
       <w:r>
@@ -3079,15 +2960,7 @@
           <w:rFonts w:cs="Arial"/>
           <w:lang w:val="en-GB"/>
         </w:rPr>
-        <w:t xml:space="preserve">function </w:t>
-      </w:r>
-      <w:proofErr w:type="spellStart"/>
-      <w:r>
-        <w:rPr>
-          <w:rFonts w:cs="Arial"/>
-          <w:lang w:val="en-GB"/>
-        </w:rPr>
-        <w:t>y</w:t>
+        <w:t>function y</w:t>
       </w:r>
       <w:r>
         <w:rPr>
@@ -3097,7 +2970,6 @@
         </w:rPr>
         <w:t>P</w:t>
       </w:r>
-      <w:proofErr w:type="spellEnd"/>
       <w:r>
         <w:rPr>
           <w:rFonts w:cs="Arial"/>
@@ -3149,10 +3021,10 @@
           <w:position w:val="-28"/>
         </w:rPr>
         <w:object w:dxaOrig="2200" w:dyaOrig="680">
-          <v:shape id="_x0000_i1043" type="#_x0000_t75" style="width:109.35pt;height:34.65pt" o:ole="">
+          <v:shape id="_x0000_i1043" type="#_x0000_t75" style="width:109.2pt;height:34.5pt" o:ole="">
             <v:imagedata r:id="rId44" o:title=""/>
           </v:shape>
-          <o:OLEObject Type="Embed" ProgID="Equation.3" ShapeID="_x0000_i1043" DrawAspect="Content" ObjectID="_1629873553" r:id="rId45"/>
+          <o:OLEObject Type="Embed" ProgID="Equation.3" ShapeID="_x0000_i1043" DrawAspect="Content" ObjectID="_1661712050" r:id="rId45"/>
         </w:object>
       </w:r>
       <w:r>
@@ -3162,21 +3034,12 @@
         </w:rPr>
         <w:tab/>
       </w:r>
-      <w:proofErr w:type="gramStart"/>
-      <w:r>
-        <w:rPr>
-          <w:rFonts w:cs="Arial"/>
-          <w:lang w:val="en-GB"/>
-        </w:rPr>
-        <w:t>with</w:t>
-      </w:r>
-      <w:proofErr w:type="gramEnd"/>
-      <w:r>
-        <w:rPr>
-          <w:rFonts w:cs="Arial"/>
-          <w:lang w:val="en-GB"/>
-        </w:rPr>
-        <w:t xml:space="preserve"> </w:t>
+      <w:r>
+        <w:rPr>
+          <w:rFonts w:cs="Arial"/>
+          <w:lang w:val="en-GB"/>
+        </w:rPr>
+        <w:t xml:space="preserve">with </w:t>
       </w:r>
       <w:r>
         <w:rPr>
@@ -3191,10 +3054,10 @@
           <w:position w:val="-12"/>
         </w:rPr>
         <w:object w:dxaOrig="1660" w:dyaOrig="360">
-          <v:shape id="_x0000_i1044" type="#_x0000_t75" style="width:83.95pt;height:18.1pt" o:ole="">
+          <v:shape id="_x0000_i1044" type="#_x0000_t75" style="width:84pt;height:18pt" o:ole="">
             <v:imagedata r:id="rId46" o:title=""/>
           </v:shape>
-          <o:OLEObject Type="Embed" ProgID="Equation.3" ShapeID="_x0000_i1044" DrawAspect="Content" ObjectID="_1629873554" r:id="rId47"/>
+          <o:OLEObject Type="Embed" ProgID="Equation.3" ShapeID="_x0000_i1044" DrawAspect="Content" ObjectID="_1661712051" r:id="rId47"/>
         </w:object>
       </w:r>
       <w:r>
@@ -3263,7 +3126,6 @@
         </w:rPr>
         <w:t>Thema-</w:t>
       </w:r>
-      <w:proofErr w:type="gramStart"/>
       <w:r>
         <w:rPr>
           <w:rFonts w:cs="Arial"/>
@@ -3279,16 +3141,7 @@
           <w:b/>
           <w:lang w:val="en-GB"/>
         </w:rPr>
-        <w:t xml:space="preserve"> :</w:t>
-      </w:r>
-      <w:proofErr w:type="gramEnd"/>
-      <w:r>
-        <w:rPr>
-          <w:rFonts w:cs="Arial"/>
-          <w:b/>
-          <w:lang w:val="en-GB"/>
-        </w:rPr>
-        <w:t xml:space="preserve"> </w:t>
+        <w:t xml:space="preserve"> : </w:t>
       </w:r>
       <w:r>
         <w:rPr>
@@ -3376,10 +3229,10 @@
           <w:position w:val="-16"/>
         </w:rPr>
         <w:object w:dxaOrig="2580" w:dyaOrig="440">
-          <v:shape id="_x0000_i1045" type="#_x0000_t75" style="width:129pt;height:21.95pt" o:ole="">
+          <v:shape id="_x0000_i1045" type="#_x0000_t75" style="width:129pt;height:21.9pt" o:ole="">
             <v:imagedata r:id="rId48" o:title=""/>
           </v:shape>
-          <o:OLEObject Type="Embed" ProgID="Equation.3" ShapeID="_x0000_i1045" DrawAspect="Content" ObjectID="_1629873555" r:id="rId49"/>
+          <o:OLEObject Type="Embed" ProgID="Equation.3" ShapeID="_x0000_i1045" DrawAspect="Content" ObjectID="_1661712052" r:id="rId49"/>
         </w:object>
       </w:r>
     </w:p>
@@ -3425,10 +3278,10 @@
           <w:position w:val="-24"/>
         </w:rPr>
         <w:object w:dxaOrig="1120" w:dyaOrig="660">
-          <v:shape id="_x0000_i1046" type="#_x0000_t75" style="width:56.2pt;height:33.9pt" o:ole="">
+          <v:shape id="_x0000_i1046" type="#_x0000_t75" style="width:56.1pt;height:33.9pt" o:ole="">
             <v:imagedata r:id="rId50" o:title=""/>
           </v:shape>
-          <o:OLEObject Type="Embed" ProgID="Equation.3" ShapeID="_x0000_i1046" DrawAspect="Content" ObjectID="_1629873556" r:id="rId51"/>
+          <o:OLEObject Type="Embed" ProgID="Equation.3" ShapeID="_x0000_i1046" DrawAspect="Content" ObjectID="_1661712053" r:id="rId51"/>
         </w:object>
       </w:r>
     </w:p>
@@ -3470,10 +3323,10 @@
           <w:position w:val="-32"/>
         </w:rPr>
         <w:object w:dxaOrig="2760" w:dyaOrig="760">
-          <v:shape id="_x0000_i1047" type="#_x0000_t75" style="width:137.45pt;height:37.35pt" o:ole="">
+          <v:shape id="_x0000_i1047" type="#_x0000_t75" style="width:137.4pt;height:37.5pt" o:ole="">
             <v:imagedata r:id="rId52" o:title=""/>
           </v:shape>
-          <o:OLEObject Type="Embed" ProgID="Equation.3" ShapeID="_x0000_i1047" DrawAspect="Content" ObjectID="_1629873557" r:id="rId53"/>
+          <o:OLEObject Type="Embed" ProgID="Equation.3" ShapeID="_x0000_i1047" DrawAspect="Content" ObjectID="_1661712054" r:id="rId53"/>
         </w:object>
       </w:r>
     </w:p>
@@ -3533,7 +3386,6 @@
         </w:rPr>
         <w:t>Thema-</w:t>
       </w:r>
-      <w:proofErr w:type="gramStart"/>
       <w:r>
         <w:rPr>
           <w:rFonts w:cs="Arial"/>
@@ -3549,16 +3401,7 @@
           <w:b/>
           <w:lang w:val="en-GB"/>
         </w:rPr>
-        <w:t xml:space="preserve"> :</w:t>
-      </w:r>
-      <w:proofErr w:type="gramEnd"/>
-      <w:r>
-        <w:rPr>
-          <w:rFonts w:cs="Arial"/>
-          <w:b/>
-          <w:lang w:val="en-GB"/>
-        </w:rPr>
-        <w:t xml:space="preserve"> </w:t>
+        <w:t xml:space="preserve"> : </w:t>
       </w:r>
       <w:r>
         <w:rPr>
@@ -3668,15 +3511,7 @@
           <w:rFonts w:cs="Arial"/>
           <w:lang w:val="en-GB"/>
         </w:rPr>
-        <w:t xml:space="preserve">(t) are given below. Determine graphically the related integral-functions </w:t>
-      </w:r>
-      <w:proofErr w:type="gramStart"/>
-      <w:r>
-        <w:rPr>
-          <w:rFonts w:cs="Arial"/>
-          <w:lang w:val="en-GB"/>
-        </w:rPr>
-        <w:t>y</w:t>
+        <w:t>(t) are given below. Determine graphically the related integral-functions y</w:t>
       </w:r>
       <w:r>
         <w:rPr>
@@ -3691,15 +3526,7 @@
           <w:rFonts w:cs="Arial"/>
           <w:lang w:val="en-GB"/>
         </w:rPr>
-        <w:t>(</w:t>
-      </w:r>
-      <w:proofErr w:type="gramEnd"/>
-      <w:r>
-        <w:rPr>
-          <w:rFonts w:cs="Arial"/>
-          <w:lang w:val="en-GB"/>
-        </w:rPr>
-        <w:t>t), y</w:t>
+        <w:t>(t), y</w:t>
       </w:r>
       <w:r>
         <w:rPr>
@@ -3749,10 +3576,10 @@
           <w:position w:val="-32"/>
         </w:rPr>
         <w:object w:dxaOrig="6500" w:dyaOrig="760">
-          <v:shape id="_x0000_i1048" type="#_x0000_t75" style="width:325.75pt;height:37.35pt" o:ole="">
+          <v:shape id="_x0000_i1048" type="#_x0000_t75" style="width:325.8pt;height:37.5pt" o:ole="">
             <v:imagedata r:id="rId54" o:title=""/>
           </v:shape>
-          <o:OLEObject Type="Embed" ProgID="Equation.3" ShapeID="_x0000_i1048" DrawAspect="Content" ObjectID="_1629873558" r:id="rId55"/>
+          <o:OLEObject Type="Embed" ProgID="Equation.3" ShapeID="_x0000_i1048" DrawAspect="Content" ObjectID="_1661712055" r:id="rId55"/>
         </w:object>
       </w:r>
     </w:p>
@@ -3860,8 +3687,10 @@
           <w:i/>
           <w:lang w:val="en-GB"/>
         </w:rPr>
-        <w:t>SiSy_Lab1A.mlx</w:t>
-      </w:r>
+        <w:t>SiSy_Exer0_blank.mlx</w:t>
+      </w:r>
+      <w:bookmarkStart w:id="0" w:name="_GoBack"/>
+      <w:bookmarkEnd w:id="0"/>
       <w:r>
         <w:rPr>
           <w:rFonts w:cs="Arial"/>
@@ -3883,8 +3712,6 @@
         </w:rPr>
         <w:t xml:space="preserve">. For example, what does the function </w:t>
       </w:r>
-      <w:proofErr w:type="spellStart"/>
-      <w:proofErr w:type="gramStart"/>
       <w:r>
         <w:rPr>
           <w:rFonts w:cs="Arial"/>
@@ -3893,23 +3720,13 @@
         </w:rPr>
         <w:t>cumsum</w:t>
       </w:r>
-      <w:proofErr w:type="spellEnd"/>
       <w:r>
         <w:rPr>
           <w:rFonts w:cs="Arial"/>
           <w:i/>
           <w:lang w:val="en-GB"/>
         </w:rPr>
-        <w:t>(</w:t>
-      </w:r>
-      <w:proofErr w:type="gramEnd"/>
-      <w:r>
-        <w:rPr>
-          <w:rFonts w:cs="Arial"/>
-          <w:i/>
-          <w:lang w:val="en-GB"/>
-        </w:rPr>
-        <w:t>)</w:t>
+        <w:t>()</w:t>
       </w:r>
       <w:r>
         <w:rPr>
@@ -3937,23 +3754,7 @@
           <w:rFonts w:cs="Arial"/>
           <w:lang w:val="en-GB"/>
         </w:rPr>
-        <w:t xml:space="preserve"> Why is it a scaling (or weighting factor </w:t>
-      </w:r>
-      <w:proofErr w:type="spellStart"/>
-      <w:r>
-        <w:rPr>
-          <w:rFonts w:cs="Arial"/>
-          <w:lang w:val="en-GB"/>
-        </w:rPr>
-        <w:t>tstep</w:t>
-      </w:r>
-      <w:proofErr w:type="spellEnd"/>
-      <w:r>
-        <w:rPr>
-          <w:rFonts w:cs="Arial"/>
-          <w:lang w:val="en-GB"/>
-        </w:rPr>
-        <w:t xml:space="preserve"> needed? </w:t>
+        <w:t xml:space="preserve"> Why is it a scaling (or weighting factor tstep needed? </w:t>
       </w:r>
     </w:p>
     <w:p>
@@ -4042,7 +3843,6 @@
         <w:rPr>
           <w:rFonts w:cs="Arial"/>
           <w:b/>
-          <w:lang w:val="en-GB"/>
         </w:rPr>
       </w:pPr>
       <w:r>
@@ -4050,17 +3850,14 @@
           <w:rFonts w:cs="Arial"/>
           <w:b/>
           <w:u w:val="single"/>
-          <w:lang w:val="en-GB"/>
         </w:rPr>
         <w:t>Thema-</w:t>
       </w:r>
-      <w:proofErr w:type="gramStart"/>
       <w:r>
         <w:rPr>
           <w:rFonts w:cs="Arial"/>
           <w:b/>
           <w:u w:val="single"/>
-          <w:lang w:val="en-GB"/>
         </w:rPr>
         <w:t>7</w:t>
       </w:r>
@@ -4068,24 +3865,13 @@
         <w:rPr>
           <w:rFonts w:cs="Arial"/>
           <w:b/>
-          <w:lang w:val="en-GB"/>
-        </w:rPr>
-        <w:t xml:space="preserve"> :</w:t>
-      </w:r>
-      <w:proofErr w:type="gramEnd"/>
+        </w:rPr>
+        <w:t xml:space="preserve"> : </w:t>
+      </w:r>
       <w:r>
         <w:rPr>
           <w:rFonts w:cs="Arial"/>
           <w:b/>
-          <w:lang w:val="en-GB"/>
-        </w:rPr>
-        <w:t xml:space="preserve"> </w:t>
-      </w:r>
-      <w:r>
-        <w:rPr>
-          <w:rFonts w:cs="Arial"/>
-          <w:b/>
-          <w:lang w:val="en-GB"/>
         </w:rPr>
         <w:t>Plots in log-log scale</w:t>
       </w:r>
@@ -4098,7 +3884,6 @@
         <w:spacing w:line="276" w:lineRule="auto"/>
         <w:rPr>
           <w:rFonts w:cs="Arial"/>
-          <w:lang w:val="en-GB"/>
         </w:rPr>
       </w:pPr>
     </w:p>
@@ -4123,23 +3908,7 @@
           <w:rFonts w:cs="Arial"/>
           <w:lang w:val="en-GB"/>
         </w:rPr>
-        <w:t xml:space="preserve">The plot of a function f(x) </w:t>
-      </w:r>
-      <w:proofErr w:type="gramStart"/>
-      <w:r>
-        <w:rPr>
-          <w:rFonts w:cs="Arial"/>
-          <w:lang w:val="en-GB"/>
-        </w:rPr>
-        <w:t>is given</w:t>
-      </w:r>
-      <w:proofErr w:type="gramEnd"/>
-      <w:r>
-        <w:rPr>
-          <w:rFonts w:cs="Arial"/>
-          <w:lang w:val="en-GB"/>
-        </w:rPr>
-        <w:t xml:space="preserve"> below. Please notice that this plot is in a log-log scale. Determine the equation of the lines (asymptotes) approximating the behaviour of f(x) in the two regions below: </w:t>
+        <w:t xml:space="preserve">The plot of a function f(x) is given below. Please notice that this plot is in a log-log scale. Determine the equation of the lines (asymptotes) approximating the behaviour of f(x) in the two regions below: </w:t>
       </w:r>
     </w:p>
     <w:p>
@@ -4179,10 +3948,10 @@
           <w:position w:val="-46"/>
         </w:rPr>
         <w:object w:dxaOrig="2760" w:dyaOrig="1060">
-          <v:shape id="_x0000_i1049" type="#_x0000_t75" style="width:137.45pt;height:53.15pt" o:ole="">
+          <v:shape id="_x0000_i1049" type="#_x0000_t75" style="width:137.4pt;height:53.1pt" o:ole="">
             <v:imagedata r:id="rId57" o:title=""/>
           </v:shape>
-          <o:OLEObject Type="Embed" ProgID="Equation.3" ShapeID="_x0000_i1049" DrawAspect="Content" ObjectID="_1629873559" r:id="rId58"/>
+          <o:OLEObject Type="Embed" ProgID="Equation.3" ShapeID="_x0000_i1049" DrawAspect="Content" ObjectID="_1661712056" r:id="rId58"/>
         </w:object>
       </w:r>
     </w:p>
@@ -4213,23 +3982,7 @@
           <w:rFonts w:cs="Arial"/>
           <w:lang w:val="en-GB"/>
         </w:rPr>
-        <w:t>Check the value of the function f(x) for x=</w:t>
-      </w:r>
-      <w:proofErr w:type="gramStart"/>
-      <w:r>
-        <w:rPr>
-          <w:rFonts w:cs="Arial"/>
-          <w:lang w:val="en-GB"/>
-        </w:rPr>
-        <w:t>1</w:t>
-      </w:r>
-      <w:proofErr w:type="gramEnd"/>
-      <w:r>
-        <w:rPr>
-          <w:rFonts w:cs="Arial"/>
-          <w:lang w:val="en-GB"/>
-        </w:rPr>
-        <w:t xml:space="preserve">, and determine the equation describing f(x). </w:t>
+        <w:t xml:space="preserve">Check the value of the function f(x) for x=1, and determine the equation describing f(x). </w:t>
       </w:r>
     </w:p>
     <w:p>
@@ -4344,7 +4097,6 @@
         </w:rPr>
         <w:t>Thema-</w:t>
       </w:r>
-      <w:proofErr w:type="gramStart"/>
       <w:r>
         <w:rPr>
           <w:rFonts w:cs="Arial"/>
@@ -4360,16 +4112,7 @@
           <w:b/>
           <w:lang w:val="en-GB"/>
         </w:rPr>
-        <w:t xml:space="preserve"> :</w:t>
-      </w:r>
-      <w:proofErr w:type="gramEnd"/>
-      <w:r>
-        <w:rPr>
-          <w:rFonts w:cs="Arial"/>
-          <w:b/>
-          <w:lang w:val="en-GB"/>
-        </w:rPr>
-        <w:t xml:space="preserve"> </w:t>
+        <w:t xml:space="preserve"> : </w:t>
       </w:r>
       <w:r>
         <w:rPr>
@@ -4457,10 +4200,10 @@
           <w:position w:val="-12"/>
         </w:rPr>
         <w:object w:dxaOrig="1400" w:dyaOrig="380">
-          <v:shape id="_x0000_i1050" type="#_x0000_t75" style="width:70.45pt;height:18.85pt" o:ole="">
+          <v:shape id="_x0000_i1050" type="#_x0000_t75" style="width:70.5pt;height:18.9pt" o:ole="">
             <v:imagedata r:id="rId60" o:title=""/>
           </v:shape>
-          <o:OLEObject Type="Embed" ProgID="Equation.3" ShapeID="_x0000_i1050" DrawAspect="Content" ObjectID="_1629873560" r:id="rId61"/>
+          <o:OLEObject Type="Embed" ProgID="Equation.3" ShapeID="_x0000_i1050" DrawAspect="Content" ObjectID="_1661712057" r:id="rId61"/>
         </w:object>
       </w:r>
     </w:p>
@@ -4506,10 +4249,10 @@
           <w:position w:val="-32"/>
         </w:rPr>
         <w:object w:dxaOrig="1560" w:dyaOrig="760">
-          <v:shape id="_x0000_i1051" type="#_x0000_t75" style="width:77.4pt;height:37.35pt" o:ole="">
+          <v:shape id="_x0000_i1051" type="#_x0000_t75" style="width:77.4pt;height:37.5pt" o:ole="">
             <v:imagedata r:id="rId62" o:title=""/>
           </v:shape>
-          <o:OLEObject Type="Embed" ProgID="Equation.3" ShapeID="_x0000_i1051" DrawAspect="Content" ObjectID="_1629873561" r:id="rId63"/>
+          <o:OLEObject Type="Embed" ProgID="Equation.3" ShapeID="_x0000_i1051" DrawAspect="Content" ObjectID="_1661712058" r:id="rId63"/>
         </w:object>
       </w:r>
     </w:p>
@@ -4552,10 +4295,10 @@
           <w:position w:val="-12"/>
         </w:rPr>
         <w:object w:dxaOrig="1300" w:dyaOrig="380">
-          <v:shape id="_x0000_i1052" type="#_x0000_t75" style="width:65.05pt;height:18.85pt" o:ole="">
+          <v:shape id="_x0000_i1052" type="#_x0000_t75" style="width:65.1pt;height:18.9pt" o:ole="">
             <v:imagedata r:id="rId64" o:title=""/>
           </v:shape>
-          <o:OLEObject Type="Embed" ProgID="Equation.3" ShapeID="_x0000_i1052" DrawAspect="Content" ObjectID="_1629873562" r:id="rId65"/>
+          <o:OLEObject Type="Embed" ProgID="Equation.3" ShapeID="_x0000_i1052" DrawAspect="Content" ObjectID="_1661712059" r:id="rId65"/>
         </w:object>
       </w:r>
       <w:r>
@@ -4569,20 +4312,7 @@
           <w:rFonts w:cs="Arial"/>
         </w:rPr>
         <w:tab/>
-      </w:r>
-      <w:proofErr w:type="spellStart"/>
-      <w:r>
-        <w:rPr>
-          <w:rFonts w:cs="Arial"/>
-        </w:rPr>
-        <w:t>given</w:t>
-      </w:r>
-      <w:proofErr w:type="spellEnd"/>
-      <w:r>
-        <w:rPr>
-          <w:rFonts w:cs="Arial"/>
-        </w:rPr>
-        <w:t xml:space="preserve">  </w:t>
+        <w:t xml:space="preserve">given  </w:t>
       </w:r>
       <w:r>
         <w:rPr>
@@ -4590,10 +4320,10 @@
           <w:position w:val="-12"/>
         </w:rPr>
         <w:object w:dxaOrig="1359" w:dyaOrig="360">
-          <v:shape id="_x0000_i1053" type="#_x0000_t75" style="width:67.4pt;height:18.1pt" o:ole="">
+          <v:shape id="_x0000_i1053" type="#_x0000_t75" style="width:67.5pt;height:18pt" o:ole="">
             <v:imagedata r:id="rId66" o:title=""/>
           </v:shape>
-          <o:OLEObject Type="Embed" ProgID="Equation.3" ShapeID="_x0000_i1053" DrawAspect="Content" ObjectID="_1629873563" r:id="rId67"/>
+          <o:OLEObject Type="Embed" ProgID="Equation.3" ShapeID="_x0000_i1053" DrawAspect="Content" ObjectID="_1661712060" r:id="rId67"/>
         </w:object>
       </w:r>
     </w:p>
@@ -4636,10 +4366,10 @@
           <w:position w:val="-12"/>
         </w:rPr>
         <w:object w:dxaOrig="1600" w:dyaOrig="360">
-          <v:shape id="_x0000_i1054" type="#_x0000_t75" style="width:80.1pt;height:18.1pt" o:ole="">
+          <v:shape id="_x0000_i1054" type="#_x0000_t75" style="width:80.1pt;height:18pt" o:ole="">
             <v:imagedata r:id="rId68" o:title=""/>
           </v:shape>
-          <o:OLEObject Type="Embed" ProgID="Equation.3" ShapeID="_x0000_i1054" DrawAspect="Content" ObjectID="_1629873564" r:id="rId69"/>
+          <o:OLEObject Type="Embed" ProgID="Equation.3" ShapeID="_x0000_i1054" DrawAspect="Content" ObjectID="_1661712061" r:id="rId69"/>
         </w:object>
       </w:r>
     </w:p>
@@ -4682,10 +4412,10 @@
           <w:position w:val="-28"/>
         </w:rPr>
         <w:object w:dxaOrig="1680" w:dyaOrig="680">
-          <v:shape id="_x0000_i1055" type="#_x0000_t75" style="width:83.95pt;height:33.1pt" o:ole="">
+          <v:shape id="_x0000_i1055" type="#_x0000_t75" style="width:84pt;height:33pt" o:ole="">
             <v:imagedata r:id="rId70" o:title=""/>
           </v:shape>
-          <o:OLEObject Type="Embed" ProgID="Equation.3" ShapeID="_x0000_i1055" DrawAspect="Content" ObjectID="_1629873565" r:id="rId71"/>
+          <o:OLEObject Type="Embed" ProgID="Equation.3" ShapeID="_x0000_i1055" DrawAspect="Content" ObjectID="_1661712062" r:id="rId71"/>
         </w:object>
       </w:r>
     </w:p>
@@ -4719,7 +4449,6 @@
         </w:rPr>
         <w:t xml:space="preserve">Check your results in Matlab, using the function </w:t>
       </w:r>
-      <w:proofErr w:type="gramStart"/>
       <w:r>
         <w:rPr>
           <w:rFonts w:cs="Arial"/>
@@ -4733,20 +4462,16 @@
           <w:rFonts w:cs="Arial"/>
           <w:lang w:val="en-GB"/>
         </w:rPr>
-        <w:t xml:space="preserve"> which</w:t>
-      </w:r>
-      <w:proofErr w:type="gramEnd"/>
-      <w:r>
-        <w:rPr>
-          <w:rFonts w:cs="Arial"/>
-          <w:lang w:val="en-GB"/>
-        </w:rPr>
-        <w:t xml:space="preserve"> calculates the logarithm with basis 10. </w:t>
+        <w:t xml:space="preserve"> which calculates the logarithm with basis 10. </w:t>
       </w:r>
     </w:p>
     <w:sectPr>
-      <w:headerReference w:type="default" r:id="rId72"/>
-      <w:footerReference w:type="default" r:id="rId73"/>
+      <w:headerReference w:type="even" r:id="rId72"/>
+      <w:headerReference w:type="default" r:id="rId73"/>
+      <w:footerReference w:type="even" r:id="rId74"/>
+      <w:footerReference w:type="default" r:id="rId75"/>
+      <w:headerReference w:type="first" r:id="rId76"/>
+      <w:footerReference w:type="first" r:id="rId77"/>
       <w:pgSz w:w="11906" w:h="16838" w:code="9"/>
       <w:pgMar w:top="680" w:right="680" w:bottom="567" w:left="1134" w:header="709" w:footer="454" w:gutter="0"/>
       <w:cols w:space="708"/>
@@ -4757,7 +4482,7 @@
 </file>
 
 <file path=word/endnotes.xml><?xml version="1.0" encoding="utf-8"?>
-<w:endnotes xmlns:wpc="http://schemas.microsoft.com/office/word/2010/wordprocessingCanvas" xmlns:cx="http://schemas.microsoft.com/office/drawing/2014/chartex" xmlns:cx1="http://schemas.microsoft.com/office/drawing/2015/9/8/chartex" xmlns:mc="http://schemas.openxmlformats.org/markup-compatibility/2006" xmlns:o="urn:schemas-microsoft-com:office:office" xmlns:r="http://schemas.openxmlformats.org/officeDocument/2006/relationships" xmlns:m="http://schemas.openxmlformats.org/officeDocument/2006/math" xmlns:v="urn:schemas-microsoft-com:vml" xmlns:wp14="http://schemas.microsoft.com/office/word/2010/wordprocessingDrawing" xmlns:wp="http://schemas.openxmlformats.org/drawingml/2006/wordprocessingDrawing" xmlns:w10="urn:schemas-microsoft-com:office:word" xmlns:w="http://schemas.openxmlformats.org/wordprocessingml/2006/main" xmlns:w14="http://schemas.microsoft.com/office/word/2010/wordml" xmlns:w15="http://schemas.microsoft.com/office/word/2012/wordml" xmlns:w16se="http://schemas.microsoft.com/office/word/2015/wordml/symex" xmlns:wpg="http://schemas.microsoft.com/office/word/2010/wordprocessingGroup" xmlns:wpi="http://schemas.microsoft.com/office/word/2010/wordprocessingInk" xmlns:wne="http://schemas.microsoft.com/office/word/2006/wordml" xmlns:wps="http://schemas.microsoft.com/office/word/2010/wordprocessingShape" mc:Ignorable="w14 w15 w16se wp14">
+<w:endnotes xmlns:wpc="http://schemas.microsoft.com/office/word/2010/wordprocessingCanvas" xmlns:cx="http://schemas.microsoft.com/office/drawing/2014/chartex" xmlns:cx1="http://schemas.microsoft.com/office/drawing/2015/9/8/chartex" xmlns:cx2="http://schemas.microsoft.com/office/drawing/2015/10/21/chartex" xmlns:cx3="http://schemas.microsoft.com/office/drawing/2016/5/9/chartex" xmlns:cx4="http://schemas.microsoft.com/office/drawing/2016/5/10/chartex" xmlns:cx5="http://schemas.microsoft.com/office/drawing/2016/5/11/chartex" xmlns:cx6="http://schemas.microsoft.com/office/drawing/2016/5/12/chartex" xmlns:cx7="http://schemas.microsoft.com/office/drawing/2016/5/13/chartex" xmlns:cx8="http://schemas.microsoft.com/office/drawing/2016/5/14/chartex" xmlns:mc="http://schemas.openxmlformats.org/markup-compatibility/2006" xmlns:aink="http://schemas.microsoft.com/office/drawing/2016/ink" xmlns:am3d="http://schemas.microsoft.com/office/drawing/2017/model3d" xmlns:o="urn:schemas-microsoft-com:office:office" xmlns:r="http://schemas.openxmlformats.org/officeDocument/2006/relationships" xmlns:m="http://schemas.openxmlformats.org/officeDocument/2006/math" xmlns:v="urn:schemas-microsoft-com:vml" xmlns:wp14="http://schemas.microsoft.com/office/word/2010/wordprocessingDrawing" xmlns:wp="http://schemas.openxmlformats.org/drawingml/2006/wordprocessingDrawing" xmlns:w10="urn:schemas-microsoft-com:office:word" xmlns:w="http://schemas.openxmlformats.org/wordprocessingml/2006/main" xmlns:w14="http://schemas.microsoft.com/office/word/2010/wordml" xmlns:w15="http://schemas.microsoft.com/office/word/2012/wordml" xmlns:w16cid="http://schemas.microsoft.com/office/word/2016/wordml/cid" xmlns:w16se="http://schemas.microsoft.com/office/word/2015/wordml/symex" xmlns:wpg="http://schemas.microsoft.com/office/word/2010/wordprocessingGroup" xmlns:wpi="http://schemas.microsoft.com/office/word/2010/wordprocessingInk" xmlns:wne="http://schemas.microsoft.com/office/word/2006/wordml" xmlns:wps="http://schemas.microsoft.com/office/word/2010/wordprocessingShape" mc:Ignorable="w14 w15 w16se w16cid wp14">
   <w:endnote w:type="separator" w:id="-1">
     <w:p>
       <w:r>
@@ -4776,7 +4501,17 @@
 </file>
 
 <file path=word/footer1.xml><?xml version="1.0" encoding="utf-8"?>
-<w:ftr xmlns:wpc="http://schemas.microsoft.com/office/word/2010/wordprocessingCanvas" xmlns:cx="http://schemas.microsoft.com/office/drawing/2014/chartex" xmlns:cx1="http://schemas.microsoft.com/office/drawing/2015/9/8/chartex" xmlns:mc="http://schemas.openxmlformats.org/markup-compatibility/2006" xmlns:o="urn:schemas-microsoft-com:office:office" xmlns:r="http://schemas.openxmlformats.org/officeDocument/2006/relationships" xmlns:m="http://schemas.openxmlformats.org/officeDocument/2006/math" xmlns:v="urn:schemas-microsoft-com:vml" xmlns:wp14="http://schemas.microsoft.com/office/word/2010/wordprocessingDrawing" xmlns:wp="http://schemas.openxmlformats.org/drawingml/2006/wordprocessingDrawing" xmlns:w10="urn:schemas-microsoft-com:office:word" xmlns:w="http://schemas.openxmlformats.org/wordprocessingml/2006/main" xmlns:w14="http://schemas.microsoft.com/office/word/2010/wordml" xmlns:w15="http://schemas.microsoft.com/office/word/2012/wordml" xmlns:w16se="http://schemas.microsoft.com/office/word/2015/wordml/symex" xmlns:wpg="http://schemas.microsoft.com/office/word/2010/wordprocessingGroup" xmlns:wpi="http://schemas.microsoft.com/office/word/2010/wordprocessingInk" xmlns:wne="http://schemas.microsoft.com/office/word/2006/wordml" xmlns:wps="http://schemas.microsoft.com/office/word/2010/wordprocessingShape" mc:Ignorable="w14 w15 w16se wp14">
+<w:ftr xmlns:wpc="http://schemas.microsoft.com/office/word/2010/wordprocessingCanvas" xmlns:cx="http://schemas.microsoft.com/office/drawing/2014/chartex" xmlns:cx1="http://schemas.microsoft.com/office/drawing/2015/9/8/chartex" xmlns:cx2="http://schemas.microsoft.com/office/drawing/2015/10/21/chartex" xmlns:cx3="http://schemas.microsoft.com/office/drawing/2016/5/9/chartex" xmlns:cx4="http://schemas.microsoft.com/office/drawing/2016/5/10/chartex" xmlns:cx5="http://schemas.microsoft.com/office/drawing/2016/5/11/chartex" xmlns:cx6="http://schemas.microsoft.com/office/drawing/2016/5/12/chartex" xmlns:cx7="http://schemas.microsoft.com/office/drawing/2016/5/13/chartex" xmlns:cx8="http://schemas.microsoft.com/office/drawing/2016/5/14/chartex" xmlns:mc="http://schemas.openxmlformats.org/markup-compatibility/2006" xmlns:aink="http://schemas.microsoft.com/office/drawing/2016/ink" xmlns:am3d="http://schemas.microsoft.com/office/drawing/2017/model3d" xmlns:o="urn:schemas-microsoft-com:office:office" xmlns:r="http://schemas.openxmlformats.org/officeDocument/2006/relationships" xmlns:m="http://schemas.openxmlformats.org/officeDocument/2006/math" xmlns:v="urn:schemas-microsoft-com:vml" xmlns:wp14="http://schemas.microsoft.com/office/word/2010/wordprocessingDrawing" xmlns:wp="http://schemas.openxmlformats.org/drawingml/2006/wordprocessingDrawing" xmlns:w10="urn:schemas-microsoft-com:office:word" xmlns:w="http://schemas.openxmlformats.org/wordprocessingml/2006/main" xmlns:w14="http://schemas.microsoft.com/office/word/2010/wordml" xmlns:w15="http://schemas.microsoft.com/office/word/2012/wordml" xmlns:w16cid="http://schemas.microsoft.com/office/word/2016/wordml/cid" xmlns:w16se="http://schemas.microsoft.com/office/word/2015/wordml/symex" xmlns:wpg="http://schemas.microsoft.com/office/word/2010/wordprocessingGroup" xmlns:wpi="http://schemas.microsoft.com/office/word/2010/wordprocessingInk" xmlns:wne="http://schemas.microsoft.com/office/word/2006/wordml" xmlns:wps="http://schemas.microsoft.com/office/word/2010/wordprocessingShape" mc:Ignorable="w14 w15 w16se w16cid wp14">
+  <w:p>
+    <w:pPr>
+      <w:pStyle w:val="Fuzeile"/>
+    </w:pPr>
+  </w:p>
+</w:ftr>
+</file>
+
+<file path=word/footer2.xml><?xml version="1.0" encoding="utf-8"?>
+<w:ftr xmlns:wpc="http://schemas.microsoft.com/office/word/2010/wordprocessingCanvas" xmlns:cx="http://schemas.microsoft.com/office/drawing/2014/chartex" xmlns:cx1="http://schemas.microsoft.com/office/drawing/2015/9/8/chartex" xmlns:cx2="http://schemas.microsoft.com/office/drawing/2015/10/21/chartex" xmlns:cx3="http://schemas.microsoft.com/office/drawing/2016/5/9/chartex" xmlns:cx4="http://schemas.microsoft.com/office/drawing/2016/5/10/chartex" xmlns:cx5="http://schemas.microsoft.com/office/drawing/2016/5/11/chartex" xmlns:cx6="http://schemas.microsoft.com/office/drawing/2016/5/12/chartex" xmlns:cx7="http://schemas.microsoft.com/office/drawing/2016/5/13/chartex" xmlns:cx8="http://schemas.microsoft.com/office/drawing/2016/5/14/chartex" xmlns:mc="http://schemas.openxmlformats.org/markup-compatibility/2006" xmlns:aink="http://schemas.microsoft.com/office/drawing/2016/ink" xmlns:am3d="http://schemas.microsoft.com/office/drawing/2017/model3d" xmlns:o="urn:schemas-microsoft-com:office:office" xmlns:r="http://schemas.openxmlformats.org/officeDocument/2006/relationships" xmlns:m="http://schemas.openxmlformats.org/officeDocument/2006/math" xmlns:v="urn:schemas-microsoft-com:vml" xmlns:wp14="http://schemas.microsoft.com/office/word/2010/wordprocessingDrawing" xmlns:wp="http://schemas.openxmlformats.org/drawingml/2006/wordprocessingDrawing" xmlns:w10="urn:schemas-microsoft-com:office:word" xmlns:w="http://schemas.openxmlformats.org/wordprocessingml/2006/main" xmlns:w14="http://schemas.microsoft.com/office/word/2010/wordml" xmlns:w15="http://schemas.microsoft.com/office/word/2012/wordml" xmlns:w16cid="http://schemas.microsoft.com/office/word/2016/wordml/cid" xmlns:w16se="http://schemas.microsoft.com/office/word/2015/wordml/symex" xmlns:wpg="http://schemas.microsoft.com/office/word/2010/wordprocessingGroup" xmlns:wpi="http://schemas.microsoft.com/office/word/2010/wordprocessingInk" xmlns:wne="http://schemas.microsoft.com/office/word/2006/wordml" xmlns:wps="http://schemas.microsoft.com/office/word/2010/wordprocessingShape" mc:Ignorable="w14 w15 w16se w16cid wp14">
   <w:p>
     <w:pPr>
       <w:pStyle w:val="Fuzeile"/>
@@ -4788,7 +4523,6 @@
         <w:lang w:val="en-GB"/>
       </w:rPr>
     </w:pPr>
-    <w:proofErr w:type="spellStart"/>
     <w:r>
       <w:rPr>
         <w:rStyle w:val="Seitenzahl"/>
@@ -4797,18 +4531,7 @@
         <w:szCs w:val="16"/>
         <w:lang w:val="en-GB"/>
       </w:rPr>
-      <w:t>Seite</w:t>
-    </w:r>
-    <w:proofErr w:type="spellEnd"/>
-    <w:r>
-      <w:rPr>
-        <w:rStyle w:val="Seitenzahl"/>
-        <w:rFonts w:cs="Arial"/>
-        <w:sz w:val="16"/>
-        <w:szCs w:val="16"/>
-        <w:lang w:val="en-GB"/>
-      </w:rPr>
-      <w:t xml:space="preserve"> </w:t>
+      <w:t xml:space="preserve">Seite </w:t>
     </w:r>
     <w:r>
       <w:rPr>
@@ -4964,7 +4687,7 @@
               <v:stroke joinstyle="miter"/>
               <v:path gradientshapeok="t" o:connecttype="rect"/>
             </v:shapetype>
-            <v:shape id="Text Box 1" o:spid="_x0000_s1026" type="#_x0000_t202" style="position:absolute;left:0;text-align:left;margin-left:28.35pt;margin-top:808pt;width:71.75pt;height:9.1pt;z-index:-251658752;visibility:visible;mso-wrap-style:square;mso-width-percent:0;mso-height-percent:0;mso-wrap-distance-left:9pt;mso-wrap-distance-top:0;mso-wrap-distance-right:9pt;mso-wrap-distance-bottom:0;mso-position-horizontal:absolute;mso-position-horizontal-relative:page;mso-position-vertical:absolute;mso-position-vertical-relative:page;mso-width-percent:0;mso-height-percent:0;mso-width-relative:page;mso-height-relative:page;v-text-anchor:top" o:gfxdata="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" stroked="f">
+            <v:shape id="Text Box 1" o:spid="_x0000_s1026" type="#_x0000_t202" style="position:absolute;left:0;text-align:left;margin-left:28.35pt;margin-top:808pt;width:71.75pt;height:9.1pt;z-index:-251658752;visibility:visible;mso-wrap-style:square;mso-width-percent:0;mso-height-percent:0;mso-wrap-distance-left:9pt;mso-wrap-distance-top:0;mso-wrap-distance-right:9pt;mso-wrap-distance-bottom:0;mso-position-horizontal:absolute;mso-position-horizontal-relative:page;mso-position-vertical:absolute;mso-position-vertical-relative:page;mso-width-percent:0;mso-height-percent:0;mso-width-relative:page;mso-height-relative:page;v-text-anchor:top" o:gfxdata="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" stroked="f">
               <v:textbox inset="0,0,0,0">
                 <w:txbxContent>
                   <w:p>
@@ -5117,8 +4840,18 @@
 </w:ftr>
 </file>
 
+<file path=word/footer3.xml><?xml version="1.0" encoding="utf-8"?>
+<w:ftr xmlns:wpc="http://schemas.microsoft.com/office/word/2010/wordprocessingCanvas" xmlns:cx="http://schemas.microsoft.com/office/drawing/2014/chartex" xmlns:cx1="http://schemas.microsoft.com/office/drawing/2015/9/8/chartex" xmlns:cx2="http://schemas.microsoft.com/office/drawing/2015/10/21/chartex" xmlns:cx3="http://schemas.microsoft.com/office/drawing/2016/5/9/chartex" xmlns:cx4="http://schemas.microsoft.com/office/drawing/2016/5/10/chartex" xmlns:cx5="http://schemas.microsoft.com/office/drawing/2016/5/11/chartex" xmlns:cx6="http://schemas.microsoft.com/office/drawing/2016/5/12/chartex" xmlns:cx7="http://schemas.microsoft.com/office/drawing/2016/5/13/chartex" xmlns:cx8="http://schemas.microsoft.com/office/drawing/2016/5/14/chartex" xmlns:mc="http://schemas.openxmlformats.org/markup-compatibility/2006" xmlns:aink="http://schemas.microsoft.com/office/drawing/2016/ink" xmlns:am3d="http://schemas.microsoft.com/office/drawing/2017/model3d" xmlns:o="urn:schemas-microsoft-com:office:office" xmlns:r="http://schemas.openxmlformats.org/officeDocument/2006/relationships" xmlns:m="http://schemas.openxmlformats.org/officeDocument/2006/math" xmlns:v="urn:schemas-microsoft-com:vml" xmlns:wp14="http://schemas.microsoft.com/office/word/2010/wordprocessingDrawing" xmlns:wp="http://schemas.openxmlformats.org/drawingml/2006/wordprocessingDrawing" xmlns:w10="urn:schemas-microsoft-com:office:word" xmlns:w="http://schemas.openxmlformats.org/wordprocessingml/2006/main" xmlns:w14="http://schemas.microsoft.com/office/word/2010/wordml" xmlns:w15="http://schemas.microsoft.com/office/word/2012/wordml" xmlns:w16cid="http://schemas.microsoft.com/office/word/2016/wordml/cid" xmlns:w16se="http://schemas.microsoft.com/office/word/2015/wordml/symex" xmlns:wpg="http://schemas.microsoft.com/office/word/2010/wordprocessingGroup" xmlns:wpi="http://schemas.microsoft.com/office/word/2010/wordprocessingInk" xmlns:wne="http://schemas.microsoft.com/office/word/2006/wordml" xmlns:wps="http://schemas.microsoft.com/office/word/2010/wordprocessingShape" mc:Ignorable="w14 w15 w16se w16cid wp14">
+  <w:p>
+    <w:pPr>
+      <w:pStyle w:val="Fuzeile"/>
+    </w:pPr>
+  </w:p>
+</w:ftr>
+</file>
+
 <file path=word/footnotes.xml><?xml version="1.0" encoding="utf-8"?>
-<w:footnotes xmlns:wpc="http://schemas.microsoft.com/office/word/2010/wordprocessingCanvas" xmlns:cx="http://schemas.microsoft.com/office/drawing/2014/chartex" xmlns:cx1="http://schemas.microsoft.com/office/drawing/2015/9/8/chartex" xmlns:mc="http://schemas.openxmlformats.org/markup-compatibility/2006" xmlns:o="urn:schemas-microsoft-com:office:office" xmlns:r="http://schemas.openxmlformats.org/officeDocument/2006/relationships" xmlns:m="http://schemas.openxmlformats.org/officeDocument/2006/math" xmlns:v="urn:schemas-microsoft-com:vml" xmlns:wp14="http://schemas.microsoft.com/office/word/2010/wordprocessingDrawing" xmlns:wp="http://schemas.openxmlformats.org/drawingml/2006/wordprocessingDrawing" xmlns:w10="urn:schemas-microsoft-com:office:word" xmlns:w="http://schemas.openxmlformats.org/wordprocessingml/2006/main" xmlns:w14="http://schemas.microsoft.com/office/word/2010/wordml" xmlns:w15="http://schemas.microsoft.com/office/word/2012/wordml" xmlns:w16se="http://schemas.microsoft.com/office/word/2015/wordml/symex" xmlns:wpg="http://schemas.microsoft.com/office/word/2010/wordprocessingGroup" xmlns:wpi="http://schemas.microsoft.com/office/word/2010/wordprocessingInk" xmlns:wne="http://schemas.microsoft.com/office/word/2006/wordml" xmlns:wps="http://schemas.microsoft.com/office/word/2010/wordprocessingShape" mc:Ignorable="w14 w15 w16se wp14">
+<w:footnotes xmlns:wpc="http://schemas.microsoft.com/office/word/2010/wordprocessingCanvas" xmlns:cx="http://schemas.microsoft.com/office/drawing/2014/chartex" xmlns:cx1="http://schemas.microsoft.com/office/drawing/2015/9/8/chartex" xmlns:cx2="http://schemas.microsoft.com/office/drawing/2015/10/21/chartex" xmlns:cx3="http://schemas.microsoft.com/office/drawing/2016/5/9/chartex" xmlns:cx4="http://schemas.microsoft.com/office/drawing/2016/5/10/chartex" xmlns:cx5="http://schemas.microsoft.com/office/drawing/2016/5/11/chartex" xmlns:cx6="http://schemas.microsoft.com/office/drawing/2016/5/12/chartex" xmlns:cx7="http://schemas.microsoft.com/office/drawing/2016/5/13/chartex" xmlns:cx8="http://schemas.microsoft.com/office/drawing/2016/5/14/chartex" xmlns:mc="http://schemas.openxmlformats.org/markup-compatibility/2006" xmlns:aink="http://schemas.microsoft.com/office/drawing/2016/ink" xmlns:am3d="http://schemas.microsoft.com/office/drawing/2017/model3d" xmlns:o="urn:schemas-microsoft-com:office:office" xmlns:r="http://schemas.openxmlformats.org/officeDocument/2006/relationships" xmlns:m="http://schemas.openxmlformats.org/officeDocument/2006/math" xmlns:v="urn:schemas-microsoft-com:vml" xmlns:wp14="http://schemas.microsoft.com/office/word/2010/wordprocessingDrawing" xmlns:wp="http://schemas.openxmlformats.org/drawingml/2006/wordprocessingDrawing" xmlns:w10="urn:schemas-microsoft-com:office:word" xmlns:w="http://schemas.openxmlformats.org/wordprocessingml/2006/main" xmlns:w14="http://schemas.microsoft.com/office/word/2010/wordml" xmlns:w15="http://schemas.microsoft.com/office/word/2012/wordml" xmlns:w16cid="http://schemas.microsoft.com/office/word/2016/wordml/cid" xmlns:w16se="http://schemas.microsoft.com/office/word/2015/wordml/symex" xmlns:wpg="http://schemas.microsoft.com/office/word/2010/wordprocessingGroup" xmlns:wpi="http://schemas.microsoft.com/office/word/2010/wordprocessingInk" xmlns:wne="http://schemas.microsoft.com/office/word/2006/wordml" xmlns:wps="http://schemas.microsoft.com/office/word/2010/wordprocessingShape" mc:Ignorable="w14 w15 w16se w16cid wp14">
   <w:footnote w:type="separator" w:id="-1">
     <w:p>
       <w:r>
@@ -5137,7 +4870,17 @@
 </file>
 
 <file path=word/header1.xml><?xml version="1.0" encoding="utf-8"?>
-<w:hdr xmlns:wpc="http://schemas.microsoft.com/office/word/2010/wordprocessingCanvas" xmlns:cx="http://schemas.microsoft.com/office/drawing/2014/chartex" xmlns:cx1="http://schemas.microsoft.com/office/drawing/2015/9/8/chartex" xmlns:mc="http://schemas.openxmlformats.org/markup-compatibility/2006" xmlns:o="urn:schemas-microsoft-com:office:office" xmlns:r="http://schemas.openxmlformats.org/officeDocument/2006/relationships" xmlns:m="http://schemas.openxmlformats.org/officeDocument/2006/math" xmlns:v="urn:schemas-microsoft-com:vml" xmlns:wp14="http://schemas.microsoft.com/office/word/2010/wordprocessingDrawing" xmlns:wp="http://schemas.openxmlformats.org/drawingml/2006/wordprocessingDrawing" xmlns:w10="urn:schemas-microsoft-com:office:word" xmlns:w="http://schemas.openxmlformats.org/wordprocessingml/2006/main" xmlns:w14="http://schemas.microsoft.com/office/word/2010/wordml" xmlns:w15="http://schemas.microsoft.com/office/word/2012/wordml" xmlns:w16se="http://schemas.microsoft.com/office/word/2015/wordml/symex" xmlns:wpg="http://schemas.microsoft.com/office/word/2010/wordprocessingGroup" xmlns:wpi="http://schemas.microsoft.com/office/word/2010/wordprocessingInk" xmlns:wne="http://schemas.microsoft.com/office/word/2006/wordml" xmlns:wps="http://schemas.microsoft.com/office/word/2010/wordprocessingShape" mc:Ignorable="w14 w15 w16se wp14">
+<w:hdr xmlns:wpc="http://schemas.microsoft.com/office/word/2010/wordprocessingCanvas" xmlns:cx="http://schemas.microsoft.com/office/drawing/2014/chartex" xmlns:cx1="http://schemas.microsoft.com/office/drawing/2015/9/8/chartex" xmlns:cx2="http://schemas.microsoft.com/office/drawing/2015/10/21/chartex" xmlns:cx3="http://schemas.microsoft.com/office/drawing/2016/5/9/chartex" xmlns:cx4="http://schemas.microsoft.com/office/drawing/2016/5/10/chartex" xmlns:cx5="http://schemas.microsoft.com/office/drawing/2016/5/11/chartex" xmlns:cx6="http://schemas.microsoft.com/office/drawing/2016/5/12/chartex" xmlns:cx7="http://schemas.microsoft.com/office/drawing/2016/5/13/chartex" xmlns:cx8="http://schemas.microsoft.com/office/drawing/2016/5/14/chartex" xmlns:mc="http://schemas.openxmlformats.org/markup-compatibility/2006" xmlns:aink="http://schemas.microsoft.com/office/drawing/2016/ink" xmlns:am3d="http://schemas.microsoft.com/office/drawing/2017/model3d" xmlns:o="urn:schemas-microsoft-com:office:office" xmlns:r="http://schemas.openxmlformats.org/officeDocument/2006/relationships" xmlns:m="http://schemas.openxmlformats.org/officeDocument/2006/math" xmlns:v="urn:schemas-microsoft-com:vml" xmlns:wp14="http://schemas.microsoft.com/office/word/2010/wordprocessingDrawing" xmlns:wp="http://schemas.openxmlformats.org/drawingml/2006/wordprocessingDrawing" xmlns:w10="urn:schemas-microsoft-com:office:word" xmlns:w="http://schemas.openxmlformats.org/wordprocessingml/2006/main" xmlns:w14="http://schemas.microsoft.com/office/word/2010/wordml" xmlns:w15="http://schemas.microsoft.com/office/word/2012/wordml" xmlns:w16cid="http://schemas.microsoft.com/office/word/2016/wordml/cid" xmlns:w16se="http://schemas.microsoft.com/office/word/2015/wordml/symex" xmlns:wpg="http://schemas.microsoft.com/office/word/2010/wordprocessingGroup" xmlns:wpi="http://schemas.microsoft.com/office/word/2010/wordprocessingInk" xmlns:wne="http://schemas.microsoft.com/office/word/2006/wordml" xmlns:wps="http://schemas.microsoft.com/office/word/2010/wordprocessingShape" mc:Ignorable="w14 w15 w16se w16cid wp14">
+  <w:p>
+    <w:pPr>
+      <w:pStyle w:val="Kopfzeile"/>
+    </w:pPr>
+  </w:p>
+</w:hdr>
+</file>
+
+<file path=word/header2.xml><?xml version="1.0" encoding="utf-8"?>
+<w:hdr xmlns:wpc="http://schemas.microsoft.com/office/word/2010/wordprocessingCanvas" xmlns:cx="http://schemas.microsoft.com/office/drawing/2014/chartex" xmlns:cx1="http://schemas.microsoft.com/office/drawing/2015/9/8/chartex" xmlns:cx2="http://schemas.microsoft.com/office/drawing/2015/10/21/chartex" xmlns:cx3="http://schemas.microsoft.com/office/drawing/2016/5/9/chartex" xmlns:cx4="http://schemas.microsoft.com/office/drawing/2016/5/10/chartex" xmlns:cx5="http://schemas.microsoft.com/office/drawing/2016/5/11/chartex" xmlns:cx6="http://schemas.microsoft.com/office/drawing/2016/5/12/chartex" xmlns:cx7="http://schemas.microsoft.com/office/drawing/2016/5/13/chartex" xmlns:cx8="http://schemas.microsoft.com/office/drawing/2016/5/14/chartex" xmlns:mc="http://schemas.openxmlformats.org/markup-compatibility/2006" xmlns:aink="http://schemas.microsoft.com/office/drawing/2016/ink" xmlns:am3d="http://schemas.microsoft.com/office/drawing/2017/model3d" xmlns:o="urn:schemas-microsoft-com:office:office" xmlns:r="http://schemas.openxmlformats.org/officeDocument/2006/relationships" xmlns:m="http://schemas.openxmlformats.org/officeDocument/2006/math" xmlns:v="urn:schemas-microsoft-com:vml" xmlns:wp14="http://schemas.microsoft.com/office/word/2010/wordprocessingDrawing" xmlns:wp="http://schemas.openxmlformats.org/drawingml/2006/wordprocessingDrawing" xmlns:w10="urn:schemas-microsoft-com:office:word" xmlns:w="http://schemas.openxmlformats.org/wordprocessingml/2006/main" xmlns:w14="http://schemas.microsoft.com/office/word/2010/wordml" xmlns:w15="http://schemas.microsoft.com/office/word/2012/wordml" xmlns:w16cid="http://schemas.microsoft.com/office/word/2016/wordml/cid" xmlns:w16se="http://schemas.microsoft.com/office/word/2015/wordml/symex" xmlns:wpg="http://schemas.microsoft.com/office/word/2010/wordprocessingGroup" xmlns:wpi="http://schemas.microsoft.com/office/word/2010/wordprocessingInk" xmlns:wne="http://schemas.microsoft.com/office/word/2006/wordml" xmlns:wps="http://schemas.microsoft.com/office/word/2010/wordprocessingShape" mc:Ignorable="w14 w15 w16se w16cid wp14">
   <w:p>
     <w:pPr>
       <w:pStyle w:val="Kopfzeile"/>
@@ -5171,34 +4914,7 @@
         <w:sz w:val="16"/>
         <w:szCs w:val="16"/>
       </w:rPr>
-      <w:t xml:space="preserve">ZHAW, </w:t>
-    </w:r>
-    <w:proofErr w:type="spellStart"/>
-    <w:r>
-      <w:rPr>
-        <w:rFonts w:cs="Arial"/>
-        <w:sz w:val="16"/>
-        <w:szCs w:val="16"/>
-      </w:rPr>
-      <w:t>SiSy</w:t>
-    </w:r>
-    <w:proofErr w:type="spellEnd"/>
-    <w:r>
-      <w:rPr>
-        <w:rFonts w:cs="Arial"/>
-        <w:sz w:val="16"/>
-        <w:szCs w:val="16"/>
-      </w:rPr>
-      <w:t xml:space="preserve"> HS</w:t>
-    </w:r>
-    <w:proofErr w:type="gramStart"/>
-    <w:r>
-      <w:rPr>
-        <w:rFonts w:cs="Arial"/>
-        <w:sz w:val="16"/>
-        <w:szCs w:val="16"/>
-      </w:rPr>
-      <w:t>19</w:t>
+      <w:t>ZHAW, SiSy HS19</w:t>
     </w:r>
     <w:r>
       <w:rPr>
@@ -5208,13 +4924,22 @@
       </w:rPr>
       <w:t>,dqtm</w:t>
     </w:r>
-    <w:proofErr w:type="gramEnd"/>
+  </w:p>
+</w:hdr>
+</file>
+
+<file path=word/header3.xml><?xml version="1.0" encoding="utf-8"?>
+<w:hdr xmlns:wpc="http://schemas.microsoft.com/office/word/2010/wordprocessingCanvas" xmlns:cx="http://schemas.microsoft.com/office/drawing/2014/chartex" xmlns:cx1="http://schemas.microsoft.com/office/drawing/2015/9/8/chartex" xmlns:cx2="http://schemas.microsoft.com/office/drawing/2015/10/21/chartex" xmlns:cx3="http://schemas.microsoft.com/office/drawing/2016/5/9/chartex" xmlns:cx4="http://schemas.microsoft.com/office/drawing/2016/5/10/chartex" xmlns:cx5="http://schemas.microsoft.com/office/drawing/2016/5/11/chartex" xmlns:cx6="http://schemas.microsoft.com/office/drawing/2016/5/12/chartex" xmlns:cx7="http://schemas.microsoft.com/office/drawing/2016/5/13/chartex" xmlns:cx8="http://schemas.microsoft.com/office/drawing/2016/5/14/chartex" xmlns:mc="http://schemas.openxmlformats.org/markup-compatibility/2006" xmlns:aink="http://schemas.microsoft.com/office/drawing/2016/ink" xmlns:am3d="http://schemas.microsoft.com/office/drawing/2017/model3d" xmlns:o="urn:schemas-microsoft-com:office:office" xmlns:r="http://schemas.openxmlformats.org/officeDocument/2006/relationships" xmlns:m="http://schemas.openxmlformats.org/officeDocument/2006/math" xmlns:v="urn:schemas-microsoft-com:vml" xmlns:wp14="http://schemas.microsoft.com/office/word/2010/wordprocessingDrawing" xmlns:wp="http://schemas.openxmlformats.org/drawingml/2006/wordprocessingDrawing" xmlns:w10="urn:schemas-microsoft-com:office:word" xmlns:w="http://schemas.openxmlformats.org/wordprocessingml/2006/main" xmlns:w14="http://schemas.microsoft.com/office/word/2010/wordml" xmlns:w15="http://schemas.microsoft.com/office/word/2012/wordml" xmlns:w16cid="http://schemas.microsoft.com/office/word/2016/wordml/cid" xmlns:w16se="http://schemas.microsoft.com/office/word/2015/wordml/symex" xmlns:wpg="http://schemas.microsoft.com/office/word/2010/wordprocessingGroup" xmlns:wpi="http://schemas.microsoft.com/office/word/2010/wordprocessingInk" xmlns:wne="http://schemas.microsoft.com/office/word/2006/wordml" xmlns:wps="http://schemas.microsoft.com/office/word/2010/wordprocessingShape" mc:Ignorable="w14 w15 w16se w16cid wp14">
+  <w:p>
+    <w:pPr>
+      <w:pStyle w:val="Kopfzeile"/>
+    </w:pPr>
   </w:p>
 </w:hdr>
 </file>
 
 <file path=word/numbering.xml><?xml version="1.0" encoding="utf-8"?>
-<w:numbering xmlns:wpc="http://schemas.microsoft.com/office/word/2010/wordprocessingCanvas" xmlns:cx="http://schemas.microsoft.com/office/drawing/2014/chartex" xmlns:cx1="http://schemas.microsoft.com/office/drawing/2015/9/8/chartex" xmlns:mc="http://schemas.openxmlformats.org/markup-compatibility/2006" xmlns:o="urn:schemas-microsoft-com:office:office" xmlns:r="http://schemas.openxmlformats.org/officeDocument/2006/relationships" xmlns:m="http://schemas.openxmlformats.org/officeDocument/2006/math" xmlns:v="urn:schemas-microsoft-com:vml" xmlns:wp14="http://schemas.microsoft.com/office/word/2010/wordprocessingDrawing" xmlns:wp="http://schemas.openxmlformats.org/drawingml/2006/wordprocessingDrawing" xmlns:w10="urn:schemas-microsoft-com:office:word" xmlns:w="http://schemas.openxmlformats.org/wordprocessingml/2006/main" xmlns:w14="http://schemas.microsoft.com/office/word/2010/wordml" xmlns:w15="http://schemas.microsoft.com/office/word/2012/wordml" xmlns:w16se="http://schemas.microsoft.com/office/word/2015/wordml/symex" xmlns:wpg="http://schemas.microsoft.com/office/word/2010/wordprocessingGroup" xmlns:wpi="http://schemas.microsoft.com/office/word/2010/wordprocessingInk" xmlns:wne="http://schemas.microsoft.com/office/word/2006/wordml" xmlns:wps="http://schemas.microsoft.com/office/word/2010/wordprocessingShape" mc:Ignorable="w14 w15 w16se wp14">
+<w:numbering xmlns:wpc="http://schemas.microsoft.com/office/word/2010/wordprocessingCanvas" xmlns:cx="http://schemas.microsoft.com/office/drawing/2014/chartex" xmlns:cx1="http://schemas.microsoft.com/office/drawing/2015/9/8/chartex" xmlns:cx2="http://schemas.microsoft.com/office/drawing/2015/10/21/chartex" xmlns:cx3="http://schemas.microsoft.com/office/drawing/2016/5/9/chartex" xmlns:cx4="http://schemas.microsoft.com/office/drawing/2016/5/10/chartex" xmlns:cx5="http://schemas.microsoft.com/office/drawing/2016/5/11/chartex" xmlns:cx6="http://schemas.microsoft.com/office/drawing/2016/5/12/chartex" xmlns:cx7="http://schemas.microsoft.com/office/drawing/2016/5/13/chartex" xmlns:cx8="http://schemas.microsoft.com/office/drawing/2016/5/14/chartex" xmlns:mc="http://schemas.openxmlformats.org/markup-compatibility/2006" xmlns:aink="http://schemas.microsoft.com/office/drawing/2016/ink" xmlns:am3d="http://schemas.microsoft.com/office/drawing/2017/model3d" xmlns:o="urn:schemas-microsoft-com:office:office" xmlns:r="http://schemas.openxmlformats.org/officeDocument/2006/relationships" xmlns:m="http://schemas.openxmlformats.org/officeDocument/2006/math" xmlns:v="urn:schemas-microsoft-com:vml" xmlns:wp14="http://schemas.microsoft.com/office/word/2010/wordprocessingDrawing" xmlns:wp="http://schemas.openxmlformats.org/drawingml/2006/wordprocessingDrawing" xmlns:w10="urn:schemas-microsoft-com:office:word" xmlns:w="http://schemas.openxmlformats.org/wordprocessingml/2006/main" xmlns:w14="http://schemas.microsoft.com/office/word/2010/wordml" xmlns:w15="http://schemas.microsoft.com/office/word/2012/wordml" xmlns:w16cid="http://schemas.microsoft.com/office/word/2016/wordml/cid" xmlns:w16se="http://schemas.microsoft.com/office/word/2015/wordml/symex" xmlns:wpg="http://schemas.microsoft.com/office/word/2010/wordprocessingGroup" xmlns:wpi="http://schemas.microsoft.com/office/word/2010/wordprocessingInk" xmlns:wne="http://schemas.microsoft.com/office/word/2006/wordml" xmlns:wps="http://schemas.microsoft.com/office/word/2010/wordprocessingShape" mc:Ignorable="w14 w15 w16se w16cid wp14">
   <w:abstractNum w:abstractNumId="0" w15:restartNumberingAfterBreak="0">
     <w:nsid w:val="0B804F08"/>
     <w:multiLevelType w:val="singleLevel"/>
@@ -6294,7 +6019,7 @@
 </file>
 
 <file path=word/styles.xml><?xml version="1.0" encoding="utf-8"?>
-<w:styles xmlns:mc="http://schemas.openxmlformats.org/markup-compatibility/2006" xmlns:r="http://schemas.openxmlformats.org/officeDocument/2006/relationships" xmlns:w="http://schemas.openxmlformats.org/wordprocessingml/2006/main" xmlns:w14="http://schemas.microsoft.com/office/word/2010/wordml" xmlns:w15="http://schemas.microsoft.com/office/word/2012/wordml" xmlns:w16se="http://schemas.microsoft.com/office/word/2015/wordml/symex" mc:Ignorable="w14 w15 w16se">
+<w:styles xmlns:mc="http://schemas.openxmlformats.org/markup-compatibility/2006" xmlns:r="http://schemas.openxmlformats.org/officeDocument/2006/relationships" xmlns:w="http://schemas.openxmlformats.org/wordprocessingml/2006/main" xmlns:w14="http://schemas.microsoft.com/office/word/2010/wordml" xmlns:w15="http://schemas.microsoft.com/office/word/2012/wordml" xmlns:w16cid="http://schemas.microsoft.com/office/word/2016/wordml/cid" xmlns:w16se="http://schemas.microsoft.com/office/word/2015/wordml/symex" mc:Ignorable="w14 w15 w16se w16cid">
   <w:docDefaults>
     <w:rPrDefault>
       <w:rPr>
@@ -6304,7 +6029,7 @@
     </w:rPrDefault>
     <w:pPrDefault/>
   </w:docDefaults>
-  <w:latentStyles w:defLockedState="0" w:defUIPriority="0" w:defSemiHidden="0" w:defUnhideWhenUsed="0" w:defQFormat="0" w:count="371">
+  <w:latentStyles w:defLockedState="0" w:defUIPriority="0" w:defSemiHidden="0" w:defUnhideWhenUsed="0" w:defQFormat="0" w:count="376">
     <w:lsdException w:name="Normal" w:qFormat="1"/>
     <w:lsdException w:name="heading 1" w:qFormat="1"/>
     <w:lsdException w:name="heading 2" w:semiHidden="1" w:unhideWhenUsed="1" w:qFormat="1"/>
@@ -6404,7 +6129,6 @@
     <w:lsdException w:name="HTML Sample" w:semiHidden="1" w:unhideWhenUsed="1"/>
     <w:lsdException w:name="HTML Typewriter" w:semiHidden="1" w:unhideWhenUsed="1"/>
     <w:lsdException w:name="HTML Variable" w:semiHidden="1" w:unhideWhenUsed="1"/>
-    <w:lsdException w:name="Normal Table" w:semiHidden="1" w:unhideWhenUsed="1"/>
     <w:lsdException w:name="annotation subject" w:semiHidden="1" w:unhideWhenUsed="1"/>
     <w:lsdException w:name="No List" w:semiHidden="1" w:unhideWhenUsed="1"/>
     <w:lsdException w:name="Outline List 1" w:semiHidden="1" w:unhideWhenUsed="1"/>
@@ -6447,11 +6171,8 @@
     <w:lsdException w:name="Table Contemporary" w:semiHidden="1" w:unhideWhenUsed="1"/>
     <w:lsdException w:name="Table Elegant" w:semiHidden="1" w:unhideWhenUsed="1"/>
     <w:lsdException w:name="Table Professional" w:semiHidden="1" w:unhideWhenUsed="1"/>
-    <w:lsdException w:name="Table Subtle 1" w:semiHidden="1" w:unhideWhenUsed="1"/>
     <w:lsdException w:name="Table Subtle 2" w:semiHidden="1" w:unhideWhenUsed="1"/>
     <w:lsdException w:name="Table Web 1" w:semiHidden="1" w:unhideWhenUsed="1"/>
-    <w:lsdException w:name="Table Web 2" w:semiHidden="1" w:unhideWhenUsed="1"/>
-    <w:lsdException w:name="Table Web 3" w:semiHidden="1" w:unhideWhenUsed="1"/>
     <w:lsdException w:name="Balloon Text" w:semiHidden="1" w:unhideWhenUsed="1"/>
     <w:lsdException w:name="Table Theme" w:semiHidden="1" w:unhideWhenUsed="1"/>
     <w:lsdException w:name="Placeholder Text" w:semiHidden="1" w:uiPriority="99"/>
@@ -6669,6 +6390,11 @@
     <w:lsdException w:name="List Table 5 Dark Accent 6" w:uiPriority="50"/>
     <w:lsdException w:name="List Table 6 Colorful Accent 6" w:uiPriority="51"/>
     <w:lsdException w:name="List Table 7 Colorful Accent 6" w:uiPriority="52"/>
+    <w:lsdException w:name="Mention" w:semiHidden="1" w:uiPriority="99" w:unhideWhenUsed="1"/>
+    <w:lsdException w:name="Smart Hyperlink" w:semiHidden="1" w:uiPriority="99" w:unhideWhenUsed="1"/>
+    <w:lsdException w:name="Hashtag" w:semiHidden="1" w:uiPriority="99" w:unhideWhenUsed="1"/>
+    <w:lsdException w:name="Unresolved Mention" w:semiHidden="1" w:uiPriority="99" w:unhideWhenUsed="1"/>
+    <w:lsdException w:name="Smart Link" w:semiHidden="1" w:uiPriority="99" w:unhideWhenUsed="1"/>
   </w:latentStyles>
   <w:style w:type="paragraph" w:default="1" w:styleId="Standard">
     <w:name w:val="Normal"/>

</xml_diff>